<commit_message>
Update Case 1- England-Suffolk-High Lodge, Mildenhall-End Scraper, 352,000-130,000 BP.docx
</commit_message>
<xml_diff>
--- a/case1/Case 1- England-Suffolk-High Lodge, Mildenhall-End Scraper, 352,000-130,000 BP.docx
+++ b/case1/Case 1- England-Suffolk-High Lodge, Mildenhall-End Scraper, 352,000-130,000 BP.docx
@@ -4,7 +4,12 @@
   <w:body>
     <w:p>
       <w:r>
-        <w:t>Dis-</w:t>
+        <w:t>Cas</w:t>
+      </w:r>
+      <w:bookmarkStart w:id="0" w:name="_GoBack"/>
+      <w:bookmarkEnd w:id="0"/>
+      <w:r>
+        <w:t>e1-</w:t>
       </w:r>
       <w:r>
         <w:rPr>
@@ -854,17 +859,7 @@
           <w:color w:val="000000" w:themeColor="text1"/>
           <w:sz w:val="24"/>
         </w:rPr>
-        <w:t xml:space="preserve"> </w:t>
-      </w:r>
-      <w:bookmarkStart w:id="0" w:name="_GoBack"/>
-      <w:bookmarkEnd w:id="0"/>
-      <w:r>
-        <w:rPr>
-          <w:rFonts w:ascii="Times New Roman" w:hAnsi="Times New Roman" w:cs="Times New Roman"/>
-          <w:color w:val="000000" w:themeColor="text1"/>
-          <w:sz w:val="24"/>
-        </w:rPr>
-        <w:t>GN772.22.G7 </w:t>
+        <w:t xml:space="preserve"> GN772.22.G7 </w:t>
       </w:r>
     </w:p>
     <w:p>
@@ -1080,25 +1075,7 @@
           <w:sz w:val="24"/>
           <w:szCs w:val="24"/>
         </w:rPr>
-        <w:t>, Kent (</w:t>
-      </w:r>
-      <w:r>
-        <w:rPr>
-          <w:rFonts w:ascii="Times New Roman" w:hAnsi="Times New Roman" w:cs="Times New Roman"/>
-          <w:b/>
-          <w:sz w:val="24"/>
-          <w:szCs w:val="24"/>
-        </w:rPr>
-        <w:t>top</w:t>
-      </w:r>
-      <w:r>
-        <w:rPr>
-          <w:rFonts w:ascii="Times New Roman" w:hAnsi="Times New Roman" w:cs="Times New Roman"/>
-          <w:b/>
-          <w:sz w:val="24"/>
-          <w:szCs w:val="24"/>
-        </w:rPr>
-        <w:t xml:space="preserve">), and other Early Acheulian sites (diamonds); </w:t>
+        <w:t xml:space="preserve">, Kent (top), and other Early Acheulian sites (diamonds); </w:t>
       </w:r>
     </w:p>
     <w:p>
@@ -1212,6 +1189,7 @@
           <w:rFonts w:ascii="Times New Roman" w:hAnsi="Times New Roman" w:cs="Times New Roman"/>
           <w:color w:val="000000" w:themeColor="text1"/>
           <w:sz w:val="24"/>
+          <w:lang w:val="fr-FR"/>
         </w:rPr>
         <w:t xml:space="preserve">Dimensions: </w:t>
       </w:r>
@@ -1222,6 +1200,7 @@
           <w:b w:val="0"/>
           <w:color w:val="000000" w:themeColor="text1"/>
           <w:sz w:val="24"/>
+          <w:lang w:val="fr-FR"/>
         </w:rPr>
         <w:t>H 12.5 cm; W 8.7 cm</w:t>
       </w:r>
@@ -1231,6 +1210,7 @@
           <w:rFonts w:ascii="Times New Roman" w:hAnsi="Times New Roman" w:cs="Times New Roman"/>
           <w:color w:val="000000" w:themeColor="text1"/>
           <w:sz w:val="24"/>
+          <w:lang w:val="fr-FR"/>
         </w:rPr>
         <w:t>.</w:t>
       </w:r>
@@ -1242,6 +1222,7 @@
           <w:color w:val="000000" w:themeColor="text1"/>
           <w:sz w:val="24"/>
           <w:shd w:val="clear" w:color="auto" w:fill="FFFFFF"/>
+          <w:lang w:val="fr-FR"/>
         </w:rPr>
         <w:br/>
       </w:r>
@@ -3251,7 +3232,7 @@
 </file>
 
 <file path=customXml/itemProps1.xml><?xml version="1.0" encoding="utf-8"?>
-<ds:datastoreItem xmlns:ds="http://schemas.openxmlformats.org/officeDocument/2006/customXml" ds:itemID="{4246750A-A590-417A-9831-F46B2BE49AA8}">
+<ds:datastoreItem xmlns:ds="http://schemas.openxmlformats.org/officeDocument/2006/customXml" ds:itemID="{1C9A679E-2437-4846-B893-845A2E798332}">
   <ds:schemaRefs>
     <ds:schemaRef ds:uri="http://schemas.openxmlformats.org/officeDocument/2006/bibliography"/>
   </ds:schemaRefs>

</xml_diff>